<commit_message>
take class 29 and 30
</commit_message>
<xml_diff>
--- a/Day25/Bob_Coder_-_Software_Engineer.docx
+++ b/Day25/Bob_Coder_-_Software_Engineer.docx
@@ -24,13 +24,14 @@
     <w:tbl>
       <w:tblPr>
         <w:tblStyle w:val="a0"/>
-        <w:tblW w:w="10485" w:type="dxa"/>
+        <w:tblW w:w="10915" w:type="dxa"/>
+        <w:tblInd w:w="-142" w:type="dxa"/>
         <w:tblLayout w:type="fixed"/>
         <w:tblLook w:val="0000" w:firstRow="0" w:lastRow="0" w:firstColumn="0" w:lastColumn="0" w:noHBand="0" w:noVBand="0"/>
       </w:tblPr>
       <w:tblGrid>
         <w:gridCol w:w="7695"/>
-        <w:gridCol w:w="2790"/>
+        <w:gridCol w:w="3220"/>
       </w:tblGrid>
       <w:tr>
         <w:trPr>
@@ -38,7 +39,7 @@
         </w:trPr>
         <w:tc>
           <w:tcPr>
-            <w:tcW w:w="10485" w:type="dxa"/>
+            <w:tcW w:w="10915" w:type="dxa"/>
             <w:gridSpan w:val="2"/>
           </w:tcPr>
           <w:p>
@@ -115,7 +116,13 @@
               <w:ind w:right="45"/>
             </w:pPr>
             <w:r>
-              <w:t>Creative, detail-oriented, software engineer with a deep interest in AI. Proven track record of creating and implementing successful front and back end web applications. Looking to bring my skills to a tech company with global reach.</w:t>
+              <w:t xml:space="preserve">Creative, detail-oriented, software engineer with a deep interest in AI. Proven track record of creating and implementing successful front and </w:t>
+            </w:r>
+            <w:r>
+              <w:t>back-end</w:t>
+            </w:r>
+            <w:r>
+              <w:t xml:space="preserve"> web applications. Looking to bring my skills to a tech company with global reach.</w:t>
             </w:r>
           </w:p>
           <w:p>
@@ -154,7 +161,34 @@
                 <w:sz w:val="16"/>
                 <w:szCs w:val="16"/>
               </w:rPr>
-              <w:t>October 2020 — Present</w:t>
+              <w:t>January</w:t>
+            </w:r>
+            <w:r>
+              <w:rPr>
+                <w:b w:val="0"/>
+                <w:color w:val="2886E7"/>
+                <w:sz w:val="16"/>
+                <w:szCs w:val="16"/>
+              </w:rPr>
+              <w:t xml:space="preserve"> 20</w:t>
+            </w:r>
+            <w:r>
+              <w:rPr>
+                <w:b w:val="0"/>
+                <w:color w:val="2886E7"/>
+                <w:sz w:val="16"/>
+                <w:szCs w:val="16"/>
+              </w:rPr>
+              <w:t>22</w:t>
+            </w:r>
+            <w:r>
+              <w:rPr>
+                <w:b w:val="0"/>
+                <w:color w:val="2886E7"/>
+                <w:sz w:val="16"/>
+                <w:szCs w:val="16"/>
+              </w:rPr>
+              <w:t xml:space="preserve"> — Present</w:t>
             </w:r>
           </w:p>
           <w:p>
@@ -198,6 +232,8 @@
               <w:spacing w:before="120" w:after="0" w:line="240" w:lineRule="auto"/>
               <w:rPr>
                 <w:b/>
+                <w:sz w:val="13"/>
+                <w:szCs w:val="13"/>
               </w:rPr>
             </w:pPr>
           </w:p>
@@ -246,7 +282,12 @@
             </w:r>
             <w:proofErr w:type="gramEnd"/>
             <w:r>
-              <w:t xml:space="preserve"> can take coffee orders from customers with their names. Baristas can login to the app and see orders that have been made, mark them as complete. Orders that have been completed will note which barista completed the order. </w:t>
+              <w:t xml:space="preserve"> can take coffee orders from c</w:t>
+            </w:r>
+            <w:bookmarkStart w:id="0" w:name="_GoBack"/>
+            <w:bookmarkEnd w:id="0"/>
+            <w:r>
+              <w:t>ustomers with their names. Baristas can login to the app and see orders that have been made, mark them as complete. Orders that have been completed will note which barista completed the order. </w:t>
             </w:r>
           </w:p>
           <w:p>
@@ -319,6 +360,10 @@
           <w:p>
             <w:pPr>
               <w:spacing w:before="120" w:after="0"/>
+              <w:rPr>
+                <w:sz w:val="13"/>
+                <w:szCs w:val="13"/>
+              </w:rPr>
             </w:pPr>
           </w:p>
           <w:p>
@@ -374,6 +419,10 @@
           <w:p>
             <w:pPr>
               <w:spacing w:before="120" w:after="0"/>
+              <w:rPr>
+                <w:sz w:val="13"/>
+                <w:szCs w:val="13"/>
+              </w:rPr>
             </w:pPr>
           </w:p>
           <w:p>
@@ -429,6 +478,10 @@
           <w:p>
             <w:pPr>
               <w:spacing w:before="120" w:after="0"/>
+              <w:rPr>
+                <w:sz w:val="13"/>
+                <w:szCs w:val="13"/>
+              </w:rPr>
             </w:pPr>
           </w:p>
           <w:p>
@@ -445,8 +498,8 @@
               <w:pStyle w:val="Heading2"/>
               <w:spacing w:before="120"/>
             </w:pPr>
-            <w:bookmarkStart w:id="0" w:name="_heading=h.ym1kam1xxn9b" w:colFirst="0" w:colLast="0"/>
-            <w:bookmarkEnd w:id="0"/>
+            <w:bookmarkStart w:id="1" w:name="_heading=h.ym1kam1xxn9b" w:colFirst="0" w:colLast="0"/>
+            <w:bookmarkEnd w:id="1"/>
             <w:r>
               <w:t>Free Software Foundation | Boston, MA</w:t>
             </w:r>
@@ -480,7 +533,7 @@
         </w:tc>
         <w:tc>
           <w:tcPr>
-            <w:tcW w:w="2790" w:type="dxa"/>
+            <w:tcW w:w="3220" w:type="dxa"/>
           </w:tcPr>
           <w:p>
             <w:pPr>
@@ -520,38 +573,96 @@
               </w:rPr>
               <w:br/>
             </w:r>
-            <w:r>
-              <w:rPr>
-                <w:color w:val="2886E7"/>
-              </w:rPr>
-              <w:t>aws.y.22@gmail.com</w:t>
-            </w:r>
+            <w:hyperlink r:id="rId6" w:history="1">
+              <w:r>
+                <w:rPr>
+                  <w:rStyle w:val="Hyperlink"/>
+                </w:rPr>
+                <w:t>aws.y</w:t>
+              </w:r>
+              <w:r>
+                <w:rPr>
+                  <w:rStyle w:val="Hyperlink"/>
+                </w:rPr>
+                <w:t>aseen</w:t>
+              </w:r>
+              <w:r>
+                <w:rPr>
+                  <w:rStyle w:val="Hyperlink"/>
+                </w:rPr>
+                <w:t>.22@gmail.com</w:t>
+              </w:r>
+            </w:hyperlink>
           </w:p>
           <w:p>
             <w:pPr>
               <w:spacing w:before="120" w:after="0" w:line="360" w:lineRule="auto"/>
               <w:ind w:left="540" w:right="-930"/>
             </w:pPr>
-            <w:hyperlink r:id="rId6">
+            <w:hyperlink r:id="rId7" w:history="1">
+              <w:proofErr w:type="spellStart"/>
+              <w:r>
+                <w:rPr>
+                  <w:rStyle w:val="Hyperlink"/>
+                </w:rPr>
+                <w:t>awsy</w:t>
+              </w:r>
+              <w:r>
+                <w:rPr>
+                  <w:rStyle w:val="Hyperlink"/>
+                </w:rPr>
+                <w:t>a</w:t>
+              </w:r>
+              <w:r>
+                <w:rPr>
+                  <w:rStyle w:val="Hyperlink"/>
+                </w:rPr>
+                <w:t>s</w:t>
+              </w:r>
+              <w:r>
+                <w:rPr>
+                  <w:rStyle w:val="Hyperlink"/>
+                </w:rPr>
+                <w:t>een.netlify.app</w:t>
+              </w:r>
+              <w:proofErr w:type="spellEnd"/>
+            </w:hyperlink>
+          </w:p>
+          <w:p>
+            <w:pPr>
+              <w:spacing w:before="120" w:after="0" w:line="360" w:lineRule="auto"/>
+              <w:ind w:left="540" w:right="-930"/>
+            </w:pPr>
+            <w:hyperlink r:id="rId8">
               <w:r>
                 <w:rPr>
                   <w:color w:val="2886E7"/>
                 </w:rPr>
-                <w:t>Bobcoder.com</w:t>
+                <w:t>githu</w:t>
               </w:r>
-            </w:hyperlink>
-          </w:p>
-          <w:p>
-            <w:pPr>
-              <w:spacing w:before="120" w:after="0" w:line="360" w:lineRule="auto"/>
-              <w:ind w:left="540" w:right="-930"/>
-            </w:pPr>
-            <w:hyperlink r:id="rId7">
               <w:r>
                 <w:rPr>
                   <w:color w:val="2886E7"/>
                 </w:rPr>
-                <w:t>github.com/</w:t>
+                <w:t>b</w:t>
+              </w:r>
+              <w:r>
+                <w:rPr>
+                  <w:color w:val="2886E7"/>
+                </w:rPr>
+                <w:t>.c</w:t>
+              </w:r>
+              <w:r>
+                <w:rPr>
+                  <w:color w:val="2886E7"/>
+                </w:rPr>
+                <w:t>o</w:t>
+              </w:r>
+              <w:r>
+                <w:rPr>
+                  <w:color w:val="2886E7"/>
+                </w:rPr>
+                <w:t>m/</w:t>
               </w:r>
               <w:r>
                 <w:rPr>
@@ -566,20 +677,59 @@
               <w:spacing w:before="120" w:after="0" w:line="360" w:lineRule="auto"/>
               <w:ind w:left="540" w:right="-930"/>
             </w:pPr>
-            <w:hyperlink r:id="rId8">
-              <w:r>
-                <w:rPr>
-                  <w:color w:val="2886E7"/>
-                </w:rPr>
-                <w:t>linkedin.com/in/</w:t>
-              </w:r>
-              <w:r>
-                <w:rPr>
-                  <w:color w:val="2886E7"/>
-                </w:rPr>
-                <w:t>AwsYaseen22</w:t>
-              </w:r>
-            </w:hyperlink>
+            <w:r>
+              <w:fldChar w:fldCharType="begin"/>
+            </w:r>
+            <w:r>
+              <w:instrText xml:space="preserve">HYPERLINK "https://www.linkedin.com/in/aws-ahmed-82b085231/" \h </w:instrText>
+            </w:r>
+            <w:r>
+              <w:fldChar w:fldCharType="separate"/>
+            </w:r>
+            <w:r>
+              <w:rPr>
+                <w:color w:val="2886E7"/>
+              </w:rPr>
+              <w:t>linke</w:t>
+            </w:r>
+            <w:r>
+              <w:rPr>
+                <w:color w:val="2886E7"/>
+              </w:rPr>
+              <w:t>d</w:t>
+            </w:r>
+            <w:r>
+              <w:rPr>
+                <w:color w:val="2886E7"/>
+              </w:rPr>
+              <w:t>in.co</w:t>
+            </w:r>
+            <w:r>
+              <w:rPr>
+                <w:color w:val="2886E7"/>
+              </w:rPr>
+              <w:t>m</w:t>
+            </w:r>
+            <w:r>
+              <w:rPr>
+                <w:color w:val="2886E7"/>
+              </w:rPr>
+              <w:t>/in/</w:t>
+            </w:r>
+            <w:proofErr w:type="spellStart"/>
+            <w:r>
+              <w:rPr>
+                <w:color w:val="2886E7"/>
+              </w:rPr>
+              <w:t>aws-ahmed</w:t>
+            </w:r>
+            <w:proofErr w:type="spellEnd"/>
+            <w:r>
+              <w:rPr>
+                <w:color w:val="2886E7"/>
+              </w:rPr>
+              <w:fldChar w:fldCharType="end"/>
+            </w:r>
           </w:p>
           <w:p>
             <w:pPr>
@@ -597,7 +747,43 @@
                 <w:rPr>
                   <w:color w:val="2886E7"/>
                 </w:rPr>
-                <w:t>AwsYaseen22</w:t>
+                <w:t>Aws</w:t>
+              </w:r>
+              <w:r>
+                <w:rPr>
+                  <w:color w:val="2886E7"/>
+                </w:rPr>
+                <w:t>Y</w:t>
+              </w:r>
+              <w:r>
+                <w:rPr>
+                  <w:color w:val="2886E7"/>
+                </w:rPr>
+                <w:t>a</w:t>
+              </w:r>
+              <w:r>
+                <w:rPr>
+                  <w:color w:val="2886E7"/>
+                </w:rPr>
+                <w:t>s</w:t>
+              </w:r>
+              <w:r>
+                <w:rPr>
+                  <w:color w:val="2886E7"/>
+                </w:rPr>
+                <w:t>e</w:t>
+              </w:r>
+              <w:r>
+                <w:rPr>
+                  <w:color w:val="2886E7"/>
+                </w:rPr>
+                <w:t>e</w:t>
+              </w:r>
+              <w:r>
+                <w:rPr>
+                  <w:color w:val="2886E7"/>
+                </w:rPr>
+                <w:t>n22</w:t>
               </w:r>
             </w:hyperlink>
           </w:p>
@@ -649,11 +835,9 @@
               <w:spacing w:before="120" w:after="0"/>
               <w:ind w:left="540" w:right="-930"/>
             </w:pPr>
-            <w:proofErr w:type="spellStart"/>
-            <w:r>
-              <w:t>Javascript</w:t>
-            </w:r>
-            <w:proofErr w:type="spellEnd"/>
+            <w:r>
+              <w:t>JavaScript</w:t>
+            </w:r>
           </w:p>
           <w:p>
             <w:pPr>
@@ -755,7 +939,7 @@
               <w:rPr>
                 <w:b/>
               </w:rPr>
-              <w:t xml:space="preserve">UMASS BOSTON </w:t>
+              <w:t>Baghdad University</w:t>
             </w:r>
           </w:p>
           <w:p>
@@ -793,11 +977,12 @@
             <w:r>
               <w:t xml:space="preserve">Major: </w:t>
             </w:r>
-            <w:bookmarkStart w:id="1" w:name="_GoBack"/>
-            <w:r>
-              <w:t xml:space="preserve">Business Admin </w:t>
-            </w:r>
-            <w:bookmarkEnd w:id="1"/>
+            <w:r>
+              <w:t>Agricultural Engineering</w:t>
+            </w:r>
+            <w:r>
+              <w:t xml:space="preserve"> </w:t>
+            </w:r>
           </w:p>
         </w:tc>
       </w:tr>
@@ -809,7 +994,7 @@
     </w:p>
     <w:sectPr>
       <w:pgSz w:w="11906" w:h="16838"/>
-      <w:pgMar w:top="720" w:right="720" w:bottom="720" w:left="720" w:header="708" w:footer="708" w:gutter="0"/>
+      <w:pgMar w:top="622" w:right="720" w:bottom="720" w:left="720" w:header="708" w:footer="708" w:gutter="0"/>
       <w:pgNumType w:start="1"/>
       <w:cols w:space="720"/>
     </w:sectPr>
@@ -1601,6 +1786,30 @@
       </w:tblCellMar>
     </w:tblPr>
   </w:style>
+  <w:style w:type="character" w:styleId="UnresolvedMention">
+    <w:name w:val="Unresolved Mention"/>
+    <w:basedOn w:val="DefaultParagraphFont"/>
+    <w:uiPriority w:val="99"/>
+    <w:semiHidden/>
+    <w:unhideWhenUsed/>
+    <w:rsid w:val="007F7B38"/>
+    <w:rPr>
+      <w:color w:val="605E5C"/>
+      <w:shd w:val="clear" w:color="auto" w:fill="E1DFDD"/>
+    </w:rPr>
+  </w:style>
+  <w:style w:type="character" w:styleId="FollowedHyperlink">
+    <w:name w:val="FollowedHyperlink"/>
+    <w:basedOn w:val="DefaultParagraphFont"/>
+    <w:uiPriority w:val="99"/>
+    <w:semiHidden/>
+    <w:unhideWhenUsed/>
+    <w:rsid w:val="007F7B38"/>
+    <w:rPr>
+      <w:color w:val="800080" w:themeColor="followedHyperlink"/>
+      <w:u w:val="single"/>
+    </w:rPr>
+  </w:style>
 </w:styles>
 </file>
 

</xml_diff>